<commit_message>
minor text change and resume update
</commit_message>
<xml_diff>
--- a/assets/docs/JR-Strayhorn-Senior-Developer.docx
+++ b/assets/docs/JR-Strayhorn-Senior-Developer.docx
@@ -220,7 +220,7 @@
           <w:szCs w:val="20"/>
           <w:rtl w:val="0"/>
         </w:rPr>
-        <w:t xml:space="preserve">xperience working in a variety of environments, performing all manner of web development pivoting from Web Forms to SharePoint  before focusing on Full Stack solutions using Angular and .NET Core </w:t>
+        <w:t xml:space="preserve">xperience working in a variety of environments, performing all manner of web development pivoting from Web Forms to SharePoint  before focusing on modern Full Stack solutions using Angular and .NET Core </w:t>
       </w:r>
       <w:r>
         <w:rPr>
@@ -835,7 +835,7 @@
           <w:szCs w:val="20"/>
           <w:rtl w:val="0"/>
         </w:rPr>
-        <w:t xml:space="preserve">  Lead hiring initiatives through technical interviewing and screening to grow the size of global agile development teams by over 500% within a year.</w:t>
+        <w:t xml:space="preserve">  Led hiring initiatives through technical interviewing and screening to grow the size of global agile development teams by over 500% within a year.</w:t>
       </w:r>
     </w:p>
     <w:p>
@@ -940,7 +940,7 @@
           <w:szCs w:val="20"/>
           <w:rtl w:val="0"/>
         </w:rPr>
-        <w:t xml:space="preserve"> Lead agile development team in achieving results through technical decision-making, peer code review and mentoring to ensure the team was “dev complete” by the end of the sprint.</w:t>
+        <w:t xml:space="preserve"> Led agile development team in achieving results through technical decision-making, peer code review and mentoring to ensure the team was “dev complete” by the end of the sprint.</w:t>
       </w:r>
     </w:p>
     <w:p>
@@ -1430,7 +1430,7 @@
           <w:szCs w:val="20"/>
           <w:rtl w:val="0"/>
         </w:rPr>
-        <w:t xml:space="preserve">Busing custom UIs for Office 365 sites using JavaScript, jQuery and Bootstrap</w:t>
+        <w:t xml:space="preserve">Built custom UIs for Office 365 sites using JavaScript, jQuery and Bootstrap</w:t>
       </w:r>
     </w:p>
     <w:p>
@@ -3551,7 +3551,7 @@
 
 <file path=customXML/item1.xml><?xml version="1.0" encoding="utf-8"?>
 <go:gDocsCustomXmlDataStorage xmlns:go="http://customooxmlschemas.google.com/" xmlns:r="http://schemas.openxmlformats.org/officeDocument/2006/relationships">
-  <go:docsCustomData xmlns:go="http://customooxmlschemas.google.com/" roundtripDataSignature="AMtx7mjiw8RTh1K9/697g5LcMY6HgiCXdA==">AMUW2mXg1jnfAkC60rVBOjR8SeTxDtOZbsGY0padm6KKW0yAf7eyPSAC5hMORrH7WAJ6kLUQE4mWKiHSmDPi6g/sE9iVtJkwFP8R4JuZC5NY4SDwRVVigOs=</go:docsCustomData>
+  <go:docsCustomData xmlns:go="http://customooxmlschemas.google.com/" roundtripDataSignature="AMtx7mjiw8RTh1K9/697g5LcMY6HgiCXdA==">AMUW2mWnz/0KLVs5ZRdFPEUuTe3dguvcGoarPFKxGpaepEj4T82P7R/ctAKvKcVzVF8xUPWjrIZoUDMLMB/kRXlcx2i4+Crax7MKrLacPR8dljcqm5VhZnU=</go:docsCustomData>
 </go:gDocsCustomXmlDataStorage>
 </file>
 

</xml_diff>